<commit_message>
more work project 2
</commit_message>
<xml_diff>
--- a/Project Part 2/Project-Part-2.docx
+++ b/Project Part 2/Project-Part-2.docx
@@ -3932,7 +3932,7 @@
         <w:pStyle w:val="BodyText"/>
       </w:pPr>
       <w:r>
-        <w:t xml:space="preserve">To get started, we create a custom function that repurposes the code used to build the contingency tables in the previous section. The function will take the vector of predicted probability output from the model, along with a threshold value. It will then calculate and return the current threshold used and the three accuracy scores: overall accuracy, bad outcome accuracy, and good outcome accuracy.</w:t>
+        <w:t xml:space="preserve">To get started, we create a custom function that repurposes the code used to build the contingency tables in the previous section. The function will take the vector of predicted probability output from the model, along with a threshold value. It will then calculate and return the current threshold used, the accuracy score (for overall), and the type of accuracy it calculated. A function for the good and bad outcome is also created.</w:t>
       </w:r>
     </w:p>
     <w:p>
@@ -3943,7 +3943,7 @@
         <w:rPr>
           <w:rStyle w:val="NormalTok"/>
         </w:rPr>
-        <w:t xml:space="preserve">calc_accuracy &lt;-</w:t>
+        <w:t xml:space="preserve">calc_overall_accuracy &lt;-</w:t>
       </w:r>
       <w:r>
         <w:rPr>
@@ -4237,19 +4237,22 @@
         <w:rPr>
           <w:rStyle w:val="NormalTok"/>
         </w:rPr>
-        <w:t xml:space="preserve">  bad_acc =</w:t>
-      </w:r>
-      <w:r>
-        <w:rPr>
-          <w:rStyle w:val="StringTok"/>
-        </w:rPr>
-        <w:t xml:space="preserve"> </w:t>
+        <w:t xml:space="preserve">  </w:t>
+      </w:r>
+      <w:r>
+        <w:br/>
+      </w:r>
+      <w:r>
+        <w:rPr>
+          <w:rStyle w:val="NormalTok"/>
+        </w:rPr>
+        <w:t xml:space="preserve">  </w:t>
       </w:r>
       <w:r>
         <w:rPr>
           <w:rStyle w:val="KeywordTok"/>
         </w:rPr>
-        <w:t xml:space="preserve">round</w:t>
+        <w:t xml:space="preserve">return</w:t>
       </w:r>
       <w:r>
         <w:rPr>
@@ -4261,202 +4264,25 @@
         <w:rPr>
           <w:rStyle w:val="KeywordTok"/>
         </w:rPr>
-        <w:t xml:space="preserve">addmargins</w:t>
-      </w:r>
-      <w:r>
-        <w:rPr>
-          <w:rStyle w:val="NormalTok"/>
-        </w:rPr>
-        <w:t xml:space="preserve">(cTab)[</w:t>
-      </w:r>
-      <w:r>
-        <w:rPr>
-          <w:rStyle w:val="DecValTok"/>
-        </w:rPr>
-        <w:t xml:space="preserve">1</w:t>
-      </w:r>
-      <w:r>
-        <w:rPr>
-          <w:rStyle w:val="NormalTok"/>
-        </w:rPr>
-        <w:t xml:space="preserve">]</w:t>
-      </w:r>
-      <w:r>
-        <w:rPr>
-          <w:rStyle w:val="OperatorTok"/>
-        </w:rPr>
-        <w:t xml:space="preserve">/</w:t>
-      </w:r>
-      <w:r>
-        <w:rPr>
-          <w:rStyle w:val="KeywordTok"/>
-        </w:rPr>
-        <w:t xml:space="preserve">addmargins</w:t>
-      </w:r>
-      <w:r>
-        <w:rPr>
-          <w:rStyle w:val="NormalTok"/>
-        </w:rPr>
-        <w:t xml:space="preserve">(cTab)[</w:t>
-      </w:r>
-      <w:r>
-        <w:rPr>
-          <w:rStyle w:val="DecValTok"/>
-        </w:rPr>
-        <w:t xml:space="preserve">7</w:t>
-      </w:r>
-      <w:r>
-        <w:rPr>
-          <w:rStyle w:val="NormalTok"/>
-        </w:rPr>
-        <w:t xml:space="preserve">],</w:t>
-      </w:r>
-      <w:r>
-        <w:rPr>
-          <w:rStyle w:val="DecValTok"/>
-        </w:rPr>
-        <w:t xml:space="preserve">2</w:t>
-      </w:r>
-      <w:r>
-        <w:rPr>
-          <w:rStyle w:val="NormalTok"/>
-        </w:rPr>
-        <w:t xml:space="preserve">)</w:t>
-      </w:r>
-      <w:r>
-        <w:br/>
-      </w:r>
-      <w:r>
-        <w:rPr>
-          <w:rStyle w:val="NormalTok"/>
-        </w:rPr>
-        <w:t xml:space="preserve">  good_acc =</w:t>
-      </w:r>
-      <w:r>
-        <w:rPr>
-          <w:rStyle w:val="StringTok"/>
-        </w:rPr>
-        <w:t xml:space="preserve"> </w:t>
-      </w:r>
-      <w:r>
-        <w:rPr>
-          <w:rStyle w:val="KeywordTok"/>
-        </w:rPr>
-        <w:t xml:space="preserve">round</w:t>
-      </w:r>
-      <w:r>
-        <w:rPr>
-          <w:rStyle w:val="NormalTok"/>
-        </w:rPr>
-        <w:t xml:space="preserve">(</w:t>
-      </w:r>
-      <w:r>
-        <w:rPr>
-          <w:rStyle w:val="KeywordTok"/>
-        </w:rPr>
-        <w:t xml:space="preserve">addmargins</w:t>
-      </w:r>
-      <w:r>
-        <w:rPr>
-          <w:rStyle w:val="NormalTok"/>
-        </w:rPr>
-        <w:t xml:space="preserve">(cTab)[</w:t>
-      </w:r>
-      <w:r>
-        <w:rPr>
-          <w:rStyle w:val="DecValTok"/>
-        </w:rPr>
-        <w:t xml:space="preserve">5</w:t>
-      </w:r>
-      <w:r>
-        <w:rPr>
-          <w:rStyle w:val="NormalTok"/>
-        </w:rPr>
-        <w:t xml:space="preserve">]</w:t>
-      </w:r>
-      <w:r>
-        <w:rPr>
-          <w:rStyle w:val="OperatorTok"/>
-        </w:rPr>
-        <w:t xml:space="preserve">/</w:t>
-      </w:r>
-      <w:r>
-        <w:rPr>
-          <w:rStyle w:val="KeywordTok"/>
-        </w:rPr>
-        <w:t xml:space="preserve">addmargins</w:t>
-      </w:r>
-      <w:r>
-        <w:rPr>
-          <w:rStyle w:val="NormalTok"/>
-        </w:rPr>
-        <w:t xml:space="preserve">(cTab)[</w:t>
-      </w:r>
-      <w:r>
-        <w:rPr>
-          <w:rStyle w:val="DecValTok"/>
-        </w:rPr>
-        <w:t xml:space="preserve">8</w:t>
-      </w:r>
-      <w:r>
-        <w:rPr>
-          <w:rStyle w:val="NormalTok"/>
-        </w:rPr>
-        <w:t xml:space="preserve">],</w:t>
-      </w:r>
-      <w:r>
-        <w:rPr>
-          <w:rStyle w:val="DecValTok"/>
-        </w:rPr>
-        <w:t xml:space="preserve">2</w:t>
-      </w:r>
-      <w:r>
-        <w:rPr>
-          <w:rStyle w:val="NormalTok"/>
-        </w:rPr>
-        <w:t xml:space="preserve">)</w:t>
-      </w:r>
-      <w:r>
-        <w:br/>
-      </w:r>
-      <w:r>
-        <w:rPr>
-          <w:rStyle w:val="NormalTok"/>
-        </w:rPr>
-        <w:t xml:space="preserve">  </w:t>
-      </w:r>
-      <w:r>
-        <w:br/>
-      </w:r>
-      <w:r>
-        <w:rPr>
-          <w:rStyle w:val="NormalTok"/>
-        </w:rPr>
-        <w:t xml:space="preserve">  </w:t>
-      </w:r>
-      <w:r>
-        <w:rPr>
-          <w:rStyle w:val="KeywordTok"/>
-        </w:rPr>
-        <w:t xml:space="preserve">return</w:t>
-      </w:r>
-      <w:r>
-        <w:rPr>
-          <w:rStyle w:val="NormalTok"/>
-        </w:rPr>
-        <w:t xml:space="preserve">(</w:t>
-      </w:r>
-      <w:r>
-        <w:rPr>
-          <w:rStyle w:val="KeywordTok"/>
-        </w:rPr>
         <w:t xml:space="preserve">list</w:t>
       </w:r>
       <w:r>
         <w:rPr>
           <w:rStyle w:val="NormalTok"/>
         </w:rPr>
-        <w:t xml:space="preserve">(threshold,overall_acc,bad_acc,good_acc))</w:t>
+        <w:t xml:space="preserve">(threshold,overall_acc,</w:t>
+      </w:r>
+      <w:r>
+        <w:rPr>
+          <w:rStyle w:val="StringTok"/>
+        </w:rPr>
+        <w:t xml:space="preserve">"overall"</w:t>
+      </w:r>
+      <w:r>
+        <w:rPr>
+          <w:rStyle w:val="NormalTok"/>
+        </w:rPr>
+        <w:t xml:space="preserve">))</w:t>
       </w:r>
       <w:r>
         <w:br/>
@@ -4473,7 +4299,7 @@
         <w:pStyle w:val="FirstParagraph"/>
       </w:pPr>
       <w:r>
-        <w:t xml:space="preserve">An empty dataframe containing four columns is created, and a for-loop is used to populate the data frame for each value of a possible threshold setting from 0.01 to 1.00. Below are the first six rows:</w:t>
+        <w:t xml:space="preserve">An empty dataframe containing three columns is created, and a for-loop is used to populate the data frame for each value of a possible threshold setting from 0.01 to 1.00. Below are the first six rows:</w:t>
       </w:r>
     </w:p>
     <w:p>
@@ -4484,61 +4310,61 @@
         <w:rPr>
           <w:rStyle w:val="VerbatimChar"/>
         </w:rPr>
-        <w:t xml:space="preserve">##   threshold overall_acc bad_acc good_acc</w:t>
-      </w:r>
-      <w:r>
-        <w:br/>
-      </w:r>
-      <w:r>
-        <w:rPr>
-          <w:rStyle w:val="VerbatimChar"/>
-        </w:rPr>
-        <w:t xml:space="preserve">## 1      0.00        0.78       0        1</w:t>
-      </w:r>
-      <w:r>
-        <w:br/>
-      </w:r>
-      <w:r>
-        <w:rPr>
-          <w:rStyle w:val="VerbatimChar"/>
-        </w:rPr>
-        <w:t xml:space="preserve">## 2      0.01        0.78       0        1</w:t>
-      </w:r>
-      <w:r>
-        <w:br/>
-      </w:r>
-      <w:r>
-        <w:rPr>
-          <w:rStyle w:val="VerbatimChar"/>
-        </w:rPr>
-        <w:t xml:space="preserve">## 3      0.02        0.78       0        1</w:t>
-      </w:r>
-      <w:r>
-        <w:br/>
-      </w:r>
-      <w:r>
-        <w:rPr>
-          <w:rStyle w:val="VerbatimChar"/>
-        </w:rPr>
-        <w:t xml:space="preserve">## 4      0.03        0.78       0        1</w:t>
-      </w:r>
-      <w:r>
-        <w:br/>
-      </w:r>
-      <w:r>
-        <w:rPr>
-          <w:rStyle w:val="VerbatimChar"/>
-        </w:rPr>
-        <w:t xml:space="preserve">## 5      0.04        0.78       0        1</w:t>
-      </w:r>
-      <w:r>
-        <w:br/>
-      </w:r>
-      <w:r>
-        <w:rPr>
-          <w:rStyle w:val="VerbatimChar"/>
-        </w:rPr>
-        <w:t xml:space="preserve">## 6      0.05        0.78       0        1</w:t>
+        <w:t xml:space="preserve">##   threshold accuracy outcome</w:t>
+      </w:r>
+      <w:r>
+        <w:br/>
+      </w:r>
+      <w:r>
+        <w:rPr>
+          <w:rStyle w:val="VerbatimChar"/>
+        </w:rPr>
+        <w:t xml:space="preserve">## 1      0.00     0.78 overall</w:t>
+      </w:r>
+      <w:r>
+        <w:br/>
+      </w:r>
+      <w:r>
+        <w:rPr>
+          <w:rStyle w:val="VerbatimChar"/>
+        </w:rPr>
+        <w:t xml:space="preserve">## 2      0.00     1.00    good</w:t>
+      </w:r>
+      <w:r>
+        <w:br/>
+      </w:r>
+      <w:r>
+        <w:rPr>
+          <w:rStyle w:val="VerbatimChar"/>
+        </w:rPr>
+        <w:t xml:space="preserve">## 3      0.00     0.00     bad</w:t>
+      </w:r>
+      <w:r>
+        <w:br/>
+      </w:r>
+      <w:r>
+        <w:rPr>
+          <w:rStyle w:val="VerbatimChar"/>
+        </w:rPr>
+        <w:t xml:space="preserve">## 4      0.01     0.78 overall</w:t>
+      </w:r>
+      <w:r>
+        <w:br/>
+      </w:r>
+      <w:r>
+        <w:rPr>
+          <w:rStyle w:val="VerbatimChar"/>
+        </w:rPr>
+        <w:t xml:space="preserve">## 5      0.01     1.00    good</w:t>
+      </w:r>
+      <w:r>
+        <w:br/>
+      </w:r>
+      <w:r>
+        <w:rPr>
+          <w:rStyle w:val="VerbatimChar"/>
+        </w:rPr>
+        <w:t xml:space="preserve">## 6      0.01     0.00     bad</w:t>
       </w:r>
     </w:p>
     <w:p>
@@ -4546,7 +4372,7 @@
         <w:pStyle w:val="FirstParagraph"/>
       </w:pPr>
       <w:r>
-        <w:t xml:space="preserve">Now we can plot the resulting dataframe onto a single line plot. With threshold along the x-axis, each variables accuracy value is plotted along the y-axis and given a unique color. Where the lines intercept, this is our optimal selection of the threshold value for the accuracy measure.</w:t>
+        <w:t xml:space="preserve">Now we can plot the resulting dataframe onto a single line plot. With threshold along the x-axis, each variable’s accuracy value is plotted along the y-axis and given a unique color. Where the lines intercept, this is our optimal selection of the threshold value for the accuracy measure.</w:t>
       </w:r>
     </w:p>
     <w:p>
@@ -4556,14 +4382,14 @@
       <w:r>
         <w:drawing>
           <wp:inline>
-            <wp:extent cx="3696101" cy="3696101"/>
+            <wp:extent cx="5334000" cy="3556000"/>
             <wp:effectExtent b="0" l="0" r="0" t="0"/>
             <wp:docPr descr="" title="" id="1" name="Picture"/>
             <a:graphic>
               <a:graphicData uri="http://schemas.openxmlformats.org/drawingml/2006/picture">
                 <pic:pic>
                   <pic:nvPicPr>
-                    <pic:cNvPr descr="Project-Part-2_files/figure-docx/unnamed-chunk-36-1.png" id="0" name="Picture"/>
+                    <pic:cNvPr descr="Project-Part-2_files/figure-docx/unnamed-chunk-37-1.png" id="0" name="Picture"/>
                     <pic:cNvPicPr>
                       <a:picLocks noChangeArrowheads="1" noChangeAspect="1"/>
                     </pic:cNvPicPr>
@@ -4577,7 +4403,7 @@
                   <pic:spPr bwMode="auto">
                     <a:xfrm>
                       <a:off x="0" y="0"/>
-                      <a:ext cx="3696101" cy="3696101"/>
+                      <a:ext cx="5334000" cy="3556000"/>
                     </a:xfrm>
                     <a:prstGeom prst="rect">
                       <a:avLst/>
@@ -4601,7 +4427,7 @@
         <w:pStyle w:val="BodyText"/>
       </w:pPr>
       <w:r>
-        <w:t xml:space="preserve">The black lines pinpoint this optimal value for threshold, which occurs at 0.78. The corresponding accuracies are as follows:</w:t>
+        <w:t xml:space="preserve">The black lines pinpoint this optimal value for threshold which occurs at 0.78, with the corresponding accuracies as follows:</w:t>
       </w:r>
     </w:p>
     <w:p>

</xml_diff>

<commit_message>
almost done with part 7
need to finish the difference in threshold accuracies
</commit_message>
<xml_diff>
--- a/Project Part 2/Project-Part-2.docx
+++ b/Project Part 2/Project-Part-2.docx
@@ -1072,30 +1072,6 @@
       </w:r>
       <w:r>
         <w:t xml:space="preserve">: Total accounts (including closed) - We’re only interested in open accounts that are currently active.</w:t>
-      </w:r>
-    </w:p>
-    <w:p>
-      <w:pPr>
-        <w:pStyle w:val="Compact"/>
-        <w:numPr>
-          <w:numId w:val="1001"/>
-          <w:ilvl w:val="0"/>
-        </w:numPr>
-      </w:pPr>
-      <w:r>
-        <w:t xml:space="preserve">“</w:t>
-      </w:r>
-      <w:r>
-        <w:rPr>
-          <w:b/>
-        </w:rPr>
-        <w:t xml:space="preserve">totalPaid</w:t>
-      </w:r>
-      <w:r>
-        <w:t xml:space="preserve">”</w:t>
-      </w:r>
-      <w:r>
-        <w:t xml:space="preserve">: Total amount repaid to the bank. This comes after a loan is issued, so it cannot be used as a predictor.</w:t>
       </w:r>
     </w:p>
     <w:p>
@@ -3308,7 +3284,7 @@
         <w:rPr>
           <w:rStyle w:val="VerbatimChar"/>
         </w:rPr>
-        <w:t xml:space="preserve">## -2.7707   0.3186   0.5125   0.7230   1.8461  </w:t>
+        <w:t xml:space="preserve">## -2.7707   0.3187   0.5125   0.7230   1.8462  </w:t>
       </w:r>
       <w:r>
         <w:br/>
@@ -3344,7 +3320,7 @@
         <w:rPr>
           <w:rStyle w:val="VerbatimChar"/>
         </w:rPr>
-        <w:t xml:space="preserve">## (Intercept)    -1.183e+00  4.918e-01  -2.405 0.016159 *  </w:t>
+        <w:t xml:space="preserve">## (Intercept)    -1.184e+00  4.918e-01  -2.408 0.016050 *  </w:t>
       </w:r>
       <w:r>
         <w:br/>
@@ -3353,7 +3329,7 @@
         <w:rPr>
           <w:rStyle w:val="VerbatimChar"/>
         </w:rPr>
-        <w:t xml:space="preserve">## gradeB         -3.650e-01  8.046e-02  -4.537 5.71e-06 ***</w:t>
+        <w:t xml:space="preserve">## gradeB         -3.649e-01  8.046e-02  -4.536 5.74e-06 ***</w:t>
       </w:r>
       <w:r>
         <w:br/>
@@ -3362,7 +3338,7 @@
         <w:rPr>
           <w:rStyle w:val="VerbatimChar"/>
         </w:rPr>
-        <w:t xml:space="preserve">## gradeC         -7.503e-01  9.756e-02  -7.691 1.45e-14 ***</w:t>
+        <w:t xml:space="preserve">## gradeC         -7.502e-01  9.756e-02  -7.690 1.48e-14 ***</w:t>
       </w:r>
       <w:r>
         <w:br/>
@@ -3371,7 +3347,7 @@
         <w:rPr>
           <w:rStyle w:val="VerbatimChar"/>
         </w:rPr>
-        <w:t xml:space="preserve">## gradeD         -9.338e-01  1.278e-01  -7.304 2.80e-13 ***</w:t>
+        <w:t xml:space="preserve">## gradeD         -9.336e-01  1.278e-01  -7.303 2.82e-13 ***</w:t>
       </w:r>
       <w:r>
         <w:br/>
@@ -3380,7 +3356,7 @@
         <w:rPr>
           <w:rStyle w:val="VerbatimChar"/>
         </w:rPr>
-        <w:t xml:space="preserve">## gradeE or less -9.959e-01  1.669e-01  -5.968 2.40e-09 ***</w:t>
+        <w:t xml:space="preserve">## gradeE or less -9.957e-01  1.669e-01  -5.967 2.42e-09 ***</w:t>
       </w:r>
       <w:r>
         <w:br/>
@@ -3389,7 +3365,7 @@
         <w:rPr>
           <w:rStyle w:val="VerbatimChar"/>
         </w:rPr>
-        <w:t xml:space="preserve">## term60 months  -6.815e-01  3.936e-02 -17.314  &lt; 2e-16 ***</w:t>
+        <w:t xml:space="preserve">## term60 months  -6.817e-01  3.937e-02 -17.316  &lt; 2e-16 ***</w:t>
       </w:r>
       <w:r>
         <w:br/>
@@ -3398,7 +3374,7 @@
         <w:rPr>
           <w:rStyle w:val="VerbatimChar"/>
         </w:rPr>
-        <w:t xml:space="preserve">## accOpen24      -6.635e-02  5.378e-03 -12.336  &lt; 2e-16 ***</w:t>
+        <w:t xml:space="preserve">## accOpen24      -6.637e-02  5.379e-03 -12.339  &lt; 2e-16 ***</w:t>
       </w:r>
       <w:r>
         <w:br/>
@@ -3407,7 +3383,7 @@
         <w:rPr>
           <w:rStyle w:val="VerbatimChar"/>
         </w:rPr>
-        <w:t xml:space="preserve">## homeOWN        -9.324e-02  5.869e-02  -1.589 0.112151    </w:t>
+        <w:t xml:space="preserve">## homeOWN        -9.321e-02  5.869e-02  -1.588 0.112279    </w:t>
       </w:r>
       <w:r>
         <w:br/>
@@ -3416,7 +3392,7 @@
         <w:rPr>
           <w:rStyle w:val="VerbatimChar"/>
         </w:rPr>
-        <w:t xml:space="preserve">## homeRENT       -2.152e-01  4.325e-02  -4.976 6.49e-07 ***</w:t>
+        <w:t xml:space="preserve">## homeRENT       -2.152e-01  4.325e-02  -4.976 6.50e-07 ***</w:t>
       </w:r>
       <w:r>
         <w:br/>
@@ -3425,7 +3401,7 @@
         <w:rPr>
           <w:rStyle w:val="VerbatimChar"/>
         </w:rPr>
-        <w:t xml:space="preserve">## income          3.155e-01  4.279e-02   7.373 1.66e-13 ***</w:t>
+        <w:t xml:space="preserve">## income          3.155e-01  4.279e-02   7.373 1.67e-13 ***</w:t>
       </w:r>
       <w:r>
         <w:br/>
@@ -3434,7 +3410,7 @@
         <w:rPr>
           <w:rStyle w:val="VerbatimChar"/>
         </w:rPr>
-        <w:t xml:space="preserve">## payment        -4.949e-04  8.139e-05  -6.080 1.20e-09 ***</w:t>
+        <w:t xml:space="preserve">## payment        -4.949e-04  8.139e-05  -6.081 1.20e-09 ***</w:t>
       </w:r>
       <w:r>
         <w:br/>
@@ -3443,7 +3419,7 @@
         <w:rPr>
           <w:rStyle w:val="VerbatimChar"/>
         </w:rPr>
-        <w:t xml:space="preserve">## bcOpen          3.623e-02  9.435e-03   3.840 0.000123 ***</w:t>
+        <w:t xml:space="preserve">## bcOpen          3.628e-02  9.435e-03   3.846 0.000120 ***</w:t>
       </w:r>
       <w:r>
         <w:br/>
@@ -3452,7 +3428,7 @@
         <w:rPr>
           <w:rStyle w:val="VerbatimChar"/>
         </w:rPr>
-        <w:t xml:space="preserve">## delinq2yr      -6.713e-02  1.681e-02  -3.992 6.54e-05 ***</w:t>
+        <w:t xml:space="preserve">## delinq2yr      -6.716e-02  1.682e-02  -3.994 6.50e-05 ***</w:t>
       </w:r>
       <w:r>
         <w:br/>
@@ -3461,7 +3437,7 @@
         <w:rPr>
           <w:rStyle w:val="VerbatimChar"/>
         </w:rPr>
-        <w:t xml:space="preserve">## avgBal          1.159e-01  2.226e-02   5.205 1.94e-07 ***</w:t>
+        <w:t xml:space="preserve">## avgBal          1.159e-01  2.226e-02   5.208 1.91e-07 ***</w:t>
       </w:r>
       <w:r>
         <w:br/>
@@ -3470,7 +3446,7 @@
         <w:rPr>
           <w:rStyle w:val="VerbatimChar"/>
         </w:rPr>
-        <w:t xml:space="preserve">## rate           -3.635e+00  1.093e+00  -3.325 0.000884 ***</w:t>
+        <w:t xml:space="preserve">## rate           -3.635e+00  1.093e+00  -3.325 0.000885 ***</w:t>
       </w:r>
       <w:r>
         <w:br/>
@@ -3479,7 +3455,7 @@
         <w:rPr>
           <w:rStyle w:val="VerbatimChar"/>
         </w:rPr>
-        <w:t xml:space="preserve">## totalRevLim     8.773e-02  2.597e-02   3.379 0.000728 ***</w:t>
+        <w:t xml:space="preserve">## totalRevLim     8.775e-02  2.596e-02   3.381 0.000723 ***</w:t>
       </w:r>
       <w:r>
         <w:br/>
@@ -3488,7 +3464,7 @@
         <w:rPr>
           <w:rStyle w:val="VerbatimChar"/>
         </w:rPr>
-        <w:t xml:space="preserve">## totalRevBal    -1.079e-01  2.473e-02  -4.362 1.29e-05 ***</w:t>
+        <w:t xml:space="preserve">## totalRevBal    -1.078e-01  2.473e-02  -4.361 1.30e-05 ***</w:t>
       </w:r>
       <w:r>
         <w:br/>
@@ -3915,7 +3891,7 @@
       </w:pPr>
       <w:bookmarkStart w:id="36" w:name="Xaa7d408b4d3773ea3938f00d15a738dbd90e670"/>
       <w:r>
-        <w:t xml:space="preserve">6.0 - Balancing the threshold for better results</w:t>
+        <w:t xml:space="preserve">6.0 - Balancing The Threshold For Better Results</w:t>
       </w:r>
       <w:bookmarkEnd w:id="36"/>
     </w:p>
@@ -4491,6 +4467,1197 @@
       </w:r>
       <w:r>
         <w:t xml:space="preserve">Outcome Accuracy: 0.66</w:t>
+      </w:r>
+    </w:p>
+    <w:p>
+      <w:pPr>
+        <w:pStyle w:val="Heading1"/>
+      </w:pPr>
+      <w:bookmarkStart w:id="38" w:name="optmizing-for-profit"/>
+      <w:r>
+        <w:t xml:space="preserve">7.0 - Optmizing for Profit</w:t>
+      </w:r>
+      <w:bookmarkEnd w:id="38"/>
+    </w:p>
+    <w:p>
+      <w:pPr>
+        <w:pStyle w:val="FirstParagraph"/>
+      </w:pPr>
+      <w:r>
+        <w:t xml:space="preserve">In this section we will explore the trade off between prediction threshold selection and loan profit. Similar to the previous section, we will calculate</w:t>
+      </w:r>
+      <w:r>
+        <w:t xml:space="preserve"> </w:t>
+      </w:r>
+      <w:r>
+        <w:t xml:space="preserve">“</w:t>
+      </w:r>
+      <w:r>
+        <w:t xml:space="preserve">profit</w:t>
+      </w:r>
+      <w:r>
+        <w:t xml:space="preserve">”</w:t>
+      </w:r>
+      <w:r>
+        <w:t xml:space="preserve"> </w:t>
+      </w:r>
+      <w:r>
+        <w:t xml:space="preserve">(defined as the total amount paid on the loan, minus the original loan amount) as a function of all possible threshold values between 0-1. Once profit is calculated for each threshold value, we will plot the curve and decide which threshold value maximizes profit returned.</w:t>
+      </w:r>
+    </w:p>
+    <w:p>
+      <w:pPr>
+        <w:pStyle w:val="Heading2"/>
+      </w:pPr>
+      <w:bookmarkStart w:id="39" w:name="calculating-maximum-profit"/>
+      <w:r>
+        <w:t xml:space="preserve">7.1 - Calculating Maximum Profit</w:t>
+      </w:r>
+      <w:bookmarkEnd w:id="39"/>
+    </w:p>
+    <w:p>
+      <w:pPr>
+        <w:pStyle w:val="FirstParagraph"/>
+      </w:pPr>
+      <w:r>
+        <w:t xml:space="preserve">To get us started, we will create a custom function that takes in both the predicted probabilities from the</w:t>
+      </w:r>
+      <w:r>
+        <w:t xml:space="preserve"> </w:t>
+      </w:r>
+      <w:r>
+        <w:t xml:space="preserve">“</w:t>
+      </w:r>
+      <w:r>
+        <w:t xml:space="preserve">test</w:t>
+      </w:r>
+      <w:r>
+        <w:t xml:space="preserve">”</w:t>
+      </w:r>
+      <w:r>
+        <w:t xml:space="preserve"> </w:t>
+      </w:r>
+      <w:r>
+        <w:t xml:space="preserve">holdout sample as well as a threshold value, and will return the calculated profit and the threshold value used. The function only focuses on those loans that the model</w:t>
+      </w:r>
+      <w:r>
+        <w:t xml:space="preserve"> </w:t>
+      </w:r>
+      <w:r>
+        <w:rPr>
+          <w:i/>
+        </w:rPr>
+        <w:t xml:space="preserve">predicted</w:t>
+      </w:r>
+      <w:r>
+        <w:t xml:space="preserve"> </w:t>
+      </w:r>
+      <w:r>
+        <w:t xml:space="preserve">as having a</w:t>
+      </w:r>
+      <w:r>
+        <w:t xml:space="preserve"> </w:t>
+      </w:r>
+      <w:r>
+        <w:t xml:space="preserve">“</w:t>
+      </w:r>
+      <w:r>
+        <w:t xml:space="preserve">good</w:t>
+      </w:r>
+      <w:r>
+        <w:t xml:space="preserve">”</w:t>
+      </w:r>
+      <w:r>
+        <w:t xml:space="preserve"> </w:t>
+      </w:r>
+      <w:r>
+        <w:t xml:space="preserve">outcome per the given threshold, and predicted</w:t>
+      </w:r>
+      <w:r>
+        <w:t xml:space="preserve"> </w:t>
+      </w:r>
+      <w:r>
+        <w:t xml:space="preserve">“</w:t>
+      </w:r>
+      <w:r>
+        <w:t xml:space="preserve">bad</w:t>
+      </w:r>
+      <w:r>
+        <w:t xml:space="preserve">”</w:t>
+      </w:r>
+      <w:r>
+        <w:t xml:space="preserve"> </w:t>
+      </w:r>
+      <w:r>
+        <w:t xml:space="preserve">outcome loans are removed under the assumption those would be denied if the model was in production. Don’t forget - there are some</w:t>
+      </w:r>
+      <w:r>
+        <w:t xml:space="preserve"> </w:t>
+      </w:r>
+      <w:r>
+        <w:t xml:space="preserve">“</w:t>
+      </w:r>
+      <w:r>
+        <w:t xml:space="preserve">bad</w:t>
+      </w:r>
+      <w:r>
+        <w:t xml:space="preserve">”</w:t>
+      </w:r>
+      <w:r>
+        <w:t xml:space="preserve"> </w:t>
+      </w:r>
+      <w:r>
+        <w:t xml:space="preserve">loans that the model</w:t>
+      </w:r>
+      <w:r>
+        <w:t xml:space="preserve"> </w:t>
+      </w:r>
+      <w:r>
+        <w:rPr>
+          <w:i/>
+        </w:rPr>
+        <w:t xml:space="preserve">predicted</w:t>
+      </w:r>
+      <w:r>
+        <w:t xml:space="preserve"> </w:t>
+      </w:r>
+      <w:r>
+        <w:t xml:space="preserve">as</w:t>
+      </w:r>
+      <w:r>
+        <w:t xml:space="preserve"> </w:t>
+      </w:r>
+      <w:r>
+        <w:t xml:space="preserve">“</w:t>
+      </w:r>
+      <w:r>
+        <w:t xml:space="preserve">good</w:t>
+      </w:r>
+      <w:r>
+        <w:t xml:space="preserve">”</w:t>
+      </w:r>
+      <w:r>
+        <w:t xml:space="preserve">, therefore the sum of all of these</w:t>
+      </w:r>
+      <w:r>
+        <w:t xml:space="preserve"> </w:t>
+      </w:r>
+      <w:r>
+        <w:rPr>
+          <w:i/>
+        </w:rPr>
+        <w:t xml:space="preserve">predicted</w:t>
+      </w:r>
+      <w:r>
+        <w:t xml:space="preserve"> </w:t>
+      </w:r>
+      <w:r>
+        <w:t xml:space="preserve">“</w:t>
+      </w:r>
+      <w:r>
+        <w:t xml:space="preserve">good</w:t>
+      </w:r>
+      <w:r>
+        <w:t xml:space="preserve">”</w:t>
+      </w:r>
+      <w:r>
+        <w:t xml:space="preserve"> </w:t>
+      </w:r>
+      <w:r>
+        <w:t xml:space="preserve">loans will include positive and negative profits.</w:t>
+      </w:r>
+    </w:p>
+    <w:p>
+      <w:pPr>
+        <w:pStyle w:val="SourceCode"/>
+      </w:pPr>
+      <w:r>
+        <w:rPr>
+          <w:rStyle w:val="NormalTok"/>
+        </w:rPr>
+        <w:t xml:space="preserve">calc_profit &lt;-</w:t>
+      </w:r>
+      <w:r>
+        <w:rPr>
+          <w:rStyle w:val="StringTok"/>
+        </w:rPr>
+        <w:t xml:space="preserve"> </w:t>
+      </w:r>
+      <w:r>
+        <w:rPr>
+          <w:rStyle w:val="ControlFlowTok"/>
+        </w:rPr>
+        <w:t xml:space="preserve">function</w:t>
+      </w:r>
+      <w:r>
+        <w:rPr>
+          <w:rStyle w:val="NormalTok"/>
+        </w:rPr>
+        <w:t xml:space="preserve">(probabilties, threshold){</w:t>
+      </w:r>
+      <w:r>
+        <w:br/>
+      </w:r>
+      <w:r>
+        <w:rPr>
+          <w:rStyle w:val="NormalTok"/>
+        </w:rPr>
+        <w:t xml:space="preserve">  predGood =</w:t>
+      </w:r>
+      <w:r>
+        <w:rPr>
+          <w:rStyle w:val="StringTok"/>
+        </w:rPr>
+        <w:t xml:space="preserve"> </w:t>
+      </w:r>
+      <w:r>
+        <w:rPr>
+          <w:rStyle w:val="KeywordTok"/>
+        </w:rPr>
+        <w:t xml:space="preserve">cut</w:t>
+      </w:r>
+      <w:r>
+        <w:rPr>
+          <w:rStyle w:val="NormalTok"/>
+        </w:rPr>
+        <w:t xml:space="preserve">(probabilties, </w:t>
+      </w:r>
+      <w:r>
+        <w:rPr>
+          <w:rStyle w:val="DataTypeTok"/>
+        </w:rPr>
+        <w:t xml:space="preserve">breaks=</w:t>
+      </w:r>
+      <w:r>
+        <w:rPr>
+          <w:rStyle w:val="KeywordTok"/>
+        </w:rPr>
+        <w:t xml:space="preserve">c</w:t>
+      </w:r>
+      <w:r>
+        <w:rPr>
+          <w:rStyle w:val="NormalTok"/>
+        </w:rPr>
+        <w:t xml:space="preserve">(</w:t>
+      </w:r>
+      <w:r>
+        <w:rPr>
+          <w:rStyle w:val="OperatorTok"/>
+        </w:rPr>
+        <w:t xml:space="preserve">-</w:t>
+      </w:r>
+      <w:r>
+        <w:rPr>
+          <w:rStyle w:val="OtherTok"/>
+        </w:rPr>
+        <w:t xml:space="preserve">Inf</w:t>
+      </w:r>
+      <w:r>
+        <w:rPr>
+          <w:rStyle w:val="NormalTok"/>
+        </w:rPr>
+        <w:t xml:space="preserve">, threshold, </w:t>
+      </w:r>
+      <w:r>
+        <w:rPr>
+          <w:rStyle w:val="OtherTok"/>
+        </w:rPr>
+        <w:t xml:space="preserve">Inf</w:t>
+      </w:r>
+      <w:r>
+        <w:rPr>
+          <w:rStyle w:val="NormalTok"/>
+        </w:rPr>
+        <w:t xml:space="preserve">),</w:t>
+      </w:r>
+      <w:r>
+        <w:rPr>
+          <w:rStyle w:val="DataTypeTok"/>
+        </w:rPr>
+        <w:t xml:space="preserve">labels=</w:t>
+      </w:r>
+      <w:r>
+        <w:rPr>
+          <w:rStyle w:val="KeywordTok"/>
+        </w:rPr>
+        <w:t xml:space="preserve">c</w:t>
+      </w:r>
+      <w:r>
+        <w:rPr>
+          <w:rStyle w:val="NormalTok"/>
+        </w:rPr>
+        <w:t xml:space="preserve">(</w:t>
+      </w:r>
+      <w:r>
+        <w:rPr>
+          <w:rStyle w:val="StringTok"/>
+        </w:rPr>
+        <w:t xml:space="preserve">"Bad"</w:t>
+      </w:r>
+      <w:r>
+        <w:rPr>
+          <w:rStyle w:val="NormalTok"/>
+        </w:rPr>
+        <w:t xml:space="preserve">, </w:t>
+      </w:r>
+      <w:r>
+        <w:rPr>
+          <w:rStyle w:val="StringTok"/>
+        </w:rPr>
+        <w:t xml:space="preserve">"Good"</w:t>
+      </w:r>
+      <w:r>
+        <w:rPr>
+          <w:rStyle w:val="NormalTok"/>
+        </w:rPr>
+        <w:t xml:space="preserve">))</w:t>
+      </w:r>
+      <w:r>
+        <w:br/>
+      </w:r>
+      <w:r>
+        <w:rPr>
+          <w:rStyle w:val="NormalTok"/>
+        </w:rPr>
+        <w:t xml:space="preserve">  test_no_bad =</w:t>
+      </w:r>
+      <w:r>
+        <w:rPr>
+          <w:rStyle w:val="StringTok"/>
+        </w:rPr>
+        <w:t xml:space="preserve"> </w:t>
+      </w:r>
+      <w:r>
+        <w:rPr>
+          <w:rStyle w:val="NormalTok"/>
+        </w:rPr>
+        <w:t xml:space="preserve">test[</w:t>
+      </w:r>
+      <w:r>
+        <w:rPr>
+          <w:rStyle w:val="KeywordTok"/>
+        </w:rPr>
+        <w:t xml:space="preserve">which</w:t>
+      </w:r>
+      <w:r>
+        <w:rPr>
+          <w:rStyle w:val="NormalTok"/>
+        </w:rPr>
+        <w:t xml:space="preserve">(predGood </w:t>
+      </w:r>
+      <w:r>
+        <w:rPr>
+          <w:rStyle w:val="OperatorTok"/>
+        </w:rPr>
+        <w:t xml:space="preserve">==</w:t>
+      </w:r>
+      <w:r>
+        <w:rPr>
+          <w:rStyle w:val="StringTok"/>
+        </w:rPr>
+        <w:t xml:space="preserve"> "Good"</w:t>
+      </w:r>
+      <w:r>
+        <w:rPr>
+          <w:rStyle w:val="NormalTok"/>
+        </w:rPr>
+        <w:t xml:space="preserve">),</w:t>
+      </w:r>
+      <w:r>
+        <w:rPr>
+          <w:rStyle w:val="KeywordTok"/>
+        </w:rPr>
+        <w:t xml:space="preserve">c</w:t>
+      </w:r>
+      <w:r>
+        <w:rPr>
+          <w:rStyle w:val="NormalTok"/>
+        </w:rPr>
+        <w:t xml:space="preserve">(</w:t>
+      </w:r>
+      <w:r>
+        <w:rPr>
+          <w:rStyle w:val="StringTok"/>
+        </w:rPr>
+        <w:t xml:space="preserve">"amount"</w:t>
+      </w:r>
+      <w:r>
+        <w:rPr>
+          <w:rStyle w:val="NormalTok"/>
+        </w:rPr>
+        <w:t xml:space="preserve">,</w:t>
+      </w:r>
+      <w:r>
+        <w:rPr>
+          <w:rStyle w:val="StringTok"/>
+        </w:rPr>
+        <w:t xml:space="preserve">"totalPaid"</w:t>
+      </w:r>
+      <w:r>
+        <w:rPr>
+          <w:rStyle w:val="NormalTok"/>
+        </w:rPr>
+        <w:t xml:space="preserve">)]</w:t>
+      </w:r>
+      <w:r>
+        <w:br/>
+      </w:r>
+      <w:r>
+        <w:rPr>
+          <w:rStyle w:val="NormalTok"/>
+        </w:rPr>
+        <w:t xml:space="preserve">  test_no_bad</w:t>
+      </w:r>
+      <w:r>
+        <w:rPr>
+          <w:rStyle w:val="OperatorTok"/>
+        </w:rPr>
+        <w:t xml:space="preserve">$</w:t>
+      </w:r>
+      <w:r>
+        <w:rPr>
+          <w:rStyle w:val="NormalTok"/>
+        </w:rPr>
+        <w:t xml:space="preserve">profit =</w:t>
+      </w:r>
+      <w:r>
+        <w:rPr>
+          <w:rStyle w:val="StringTok"/>
+        </w:rPr>
+        <w:t xml:space="preserve"> </w:t>
+      </w:r>
+      <w:r>
+        <w:rPr>
+          <w:rStyle w:val="KeywordTok"/>
+        </w:rPr>
+        <w:t xml:space="preserve">round</w:t>
+      </w:r>
+      <w:r>
+        <w:rPr>
+          <w:rStyle w:val="NormalTok"/>
+        </w:rPr>
+        <w:t xml:space="preserve">(test_no_bad</w:t>
+      </w:r>
+      <w:r>
+        <w:rPr>
+          <w:rStyle w:val="OperatorTok"/>
+        </w:rPr>
+        <w:t xml:space="preserve">$</w:t>
+      </w:r>
+      <w:r>
+        <w:rPr>
+          <w:rStyle w:val="NormalTok"/>
+        </w:rPr>
+        <w:t xml:space="preserve">totalPaid </w:t>
+      </w:r>
+      <w:r>
+        <w:rPr>
+          <w:rStyle w:val="OperatorTok"/>
+        </w:rPr>
+        <w:t xml:space="preserve">-</w:t>
+      </w:r>
+      <w:r>
+        <w:rPr>
+          <w:rStyle w:val="StringTok"/>
+        </w:rPr>
+        <w:t xml:space="preserve"> </w:t>
+      </w:r>
+      <w:r>
+        <w:rPr>
+          <w:rStyle w:val="NormalTok"/>
+        </w:rPr>
+        <w:t xml:space="preserve">test_no_bad</w:t>
+      </w:r>
+      <w:r>
+        <w:rPr>
+          <w:rStyle w:val="OperatorTok"/>
+        </w:rPr>
+        <w:t xml:space="preserve">$</w:t>
+      </w:r>
+      <w:r>
+        <w:rPr>
+          <w:rStyle w:val="NormalTok"/>
+        </w:rPr>
+        <w:t xml:space="preserve">amount,</w:t>
+      </w:r>
+      <w:r>
+        <w:rPr>
+          <w:rStyle w:val="DecValTok"/>
+        </w:rPr>
+        <w:t xml:space="preserve">2</w:t>
+      </w:r>
+      <w:r>
+        <w:rPr>
+          <w:rStyle w:val="NormalTok"/>
+        </w:rPr>
+        <w:t xml:space="preserve">)</w:t>
+      </w:r>
+      <w:r>
+        <w:br/>
+      </w:r>
+      <w:r>
+        <w:rPr>
+          <w:rStyle w:val="NormalTok"/>
+        </w:rPr>
+        <w:t xml:space="preserve">  </w:t>
+      </w:r>
+      <w:r>
+        <w:rPr>
+          <w:rStyle w:val="KeywordTok"/>
+        </w:rPr>
+        <w:t xml:space="preserve">return</w:t>
+      </w:r>
+      <w:r>
+        <w:rPr>
+          <w:rStyle w:val="NormalTok"/>
+        </w:rPr>
+        <w:t xml:space="preserve">(</w:t>
+      </w:r>
+      <w:r>
+        <w:rPr>
+          <w:rStyle w:val="KeywordTok"/>
+        </w:rPr>
+        <w:t xml:space="preserve">list</w:t>
+      </w:r>
+      <w:r>
+        <w:rPr>
+          <w:rStyle w:val="NormalTok"/>
+        </w:rPr>
+        <w:t xml:space="preserve">(threshold,</w:t>
+      </w:r>
+      <w:r>
+        <w:rPr>
+          <w:rStyle w:val="KeywordTok"/>
+        </w:rPr>
+        <w:t xml:space="preserve">sum</w:t>
+      </w:r>
+      <w:r>
+        <w:rPr>
+          <w:rStyle w:val="NormalTok"/>
+        </w:rPr>
+        <w:t xml:space="preserve">(test_no_bad</w:t>
+      </w:r>
+      <w:r>
+        <w:rPr>
+          <w:rStyle w:val="OperatorTok"/>
+        </w:rPr>
+        <w:t xml:space="preserve">$</w:t>
+      </w:r>
+      <w:r>
+        <w:rPr>
+          <w:rStyle w:val="NormalTok"/>
+        </w:rPr>
+        <w:t xml:space="preserve">profit)))</w:t>
+      </w:r>
+      <w:r>
+        <w:br/>
+      </w:r>
+      <w:r>
+        <w:rPr>
+          <w:rStyle w:val="NormalTok"/>
+        </w:rPr>
+        <w:t xml:space="preserve">}</w:t>
+      </w:r>
+    </w:p>
+    <w:p>
+      <w:pPr>
+        <w:pStyle w:val="FirstParagraph"/>
+      </w:pPr>
+      <w:r>
+        <w:t xml:space="preserve">Now we calculate the profit for each potential threshold value. The first six rows of the profit table are displayed below, along with the plotted profit curve:</w:t>
+      </w:r>
+    </w:p>
+    <w:p>
+      <w:pPr>
+        <w:pStyle w:val="SourceCode"/>
+      </w:pPr>
+      <w:r>
+        <w:rPr>
+          <w:rStyle w:val="VerbatimChar"/>
+        </w:rPr>
+        <w:t xml:space="preserve">##   threshold   profit</w:t>
+      </w:r>
+      <w:r>
+        <w:br/>
+      </w:r>
+      <w:r>
+        <w:rPr>
+          <w:rStyle w:val="VerbatimChar"/>
+        </w:rPr>
+        <w:t xml:space="preserve">## 1      0.00 927573.3</w:t>
+      </w:r>
+      <w:r>
+        <w:br/>
+      </w:r>
+      <w:r>
+        <w:rPr>
+          <w:rStyle w:val="VerbatimChar"/>
+        </w:rPr>
+        <w:t xml:space="preserve">## 2      0.01 927573.3</w:t>
+      </w:r>
+      <w:r>
+        <w:br/>
+      </w:r>
+      <w:r>
+        <w:rPr>
+          <w:rStyle w:val="VerbatimChar"/>
+        </w:rPr>
+        <w:t xml:space="preserve">## 3      0.02 927573.3</w:t>
+      </w:r>
+      <w:r>
+        <w:br/>
+      </w:r>
+      <w:r>
+        <w:rPr>
+          <w:rStyle w:val="VerbatimChar"/>
+        </w:rPr>
+        <w:t xml:space="preserve">## 4      0.03 927573.3</w:t>
+      </w:r>
+      <w:r>
+        <w:br/>
+      </w:r>
+      <w:r>
+        <w:rPr>
+          <w:rStyle w:val="VerbatimChar"/>
+        </w:rPr>
+        <w:t xml:space="preserve">## 5      0.04 927573.3</w:t>
+      </w:r>
+      <w:r>
+        <w:br/>
+      </w:r>
+      <w:r>
+        <w:rPr>
+          <w:rStyle w:val="VerbatimChar"/>
+        </w:rPr>
+        <w:t xml:space="preserve">## 6      0.05 927573.3</w:t>
+      </w:r>
+    </w:p>
+    <w:p>
+      <w:pPr>
+        <w:pStyle w:val="FirstParagraph"/>
+      </w:pPr>
+      <w:r>
+        <w:drawing>
+          <wp:inline>
+            <wp:extent cx="4620126" cy="3234088"/>
+            <wp:effectExtent b="0" l="0" r="0" t="0"/>
+            <wp:docPr descr="" title="" id="1" name="Picture"/>
+            <a:graphic>
+              <a:graphicData uri="http://schemas.openxmlformats.org/drawingml/2006/picture">
+                <pic:pic>
+                  <pic:nvPicPr>
+                    <pic:cNvPr descr="Project-Part-2_files/figure-docx/unnamed-chunk-41-1.png" id="0" name="Picture"/>
+                    <pic:cNvPicPr>
+                      <a:picLocks noChangeArrowheads="1" noChangeAspect="1"/>
+                    </pic:cNvPicPr>
+                  </pic:nvPicPr>
+                  <pic:blipFill>
+                    <a:blip r:embed="rId40"/>
+                    <a:stretch>
+                      <a:fillRect/>
+                    </a:stretch>
+                  </pic:blipFill>
+                  <pic:spPr bwMode="auto">
+                    <a:xfrm>
+                      <a:off x="0" y="0"/>
+                      <a:ext cx="4620126" cy="3234088"/>
+                    </a:xfrm>
+                    <a:prstGeom prst="rect">
+                      <a:avLst/>
+                    </a:prstGeom>
+                    <a:noFill/>
+                    <a:ln w="9525">
+                      <a:noFill/>
+                      <a:headEnd/>
+                      <a:tailEnd/>
+                    </a:ln>
+                  </pic:spPr>
+                </pic:pic>
+              </a:graphicData>
+            </a:graphic>
+          </wp:inline>
+        </w:drawing>
+      </w:r>
+    </w:p>
+    <w:p>
+      <w:pPr>
+        <w:pStyle w:val="BodyText"/>
+      </w:pPr>
+      <w:r>
+        <w:t xml:space="preserve">The threshold that optimizes profit of the</w:t>
+      </w:r>
+      <w:r>
+        <w:t xml:space="preserve"> </w:t>
+      </w:r>
+      <w:r>
+        <w:rPr>
+          <w:i/>
+        </w:rPr>
+        <w:t xml:space="preserve">predicted</w:t>
+      </w:r>
+      <w:r>
+        <w:t xml:space="preserve"> </w:t>
+      </w:r>
+      <w:r>
+        <w:t xml:space="preserve">“</w:t>
+      </w:r>
+      <w:r>
+        <w:t xml:space="preserve">good</w:t>
+      </w:r>
+      <w:r>
+        <w:t xml:space="preserve">”</w:t>
+      </w:r>
+      <w:r>
+        <w:t xml:space="preserve"> </w:t>
+      </w:r>
+      <w:r>
+        <w:t xml:space="preserve">outcome loans is 0.69, with a total of about $3.5M.</w:t>
+      </w:r>
+    </w:p>
+    <w:p>
+      <w:pPr>
+        <w:pStyle w:val="Heading2"/>
+      </w:pPr>
+      <w:bookmarkStart w:id="41" w:name="Xed5c7526c367f9004ecbc20d98bf18559a49fd4"/>
+      <w:r>
+        <w:t xml:space="preserve">7.2 - Model vs. Current State - Comparision of Profits</w:t>
+      </w:r>
+      <w:bookmarkEnd w:id="41"/>
+    </w:p>
+    <w:p>
+      <w:pPr>
+        <w:pStyle w:val="FirstParagraph"/>
+      </w:pPr>
+      <w:r>
+        <w:t xml:space="preserve">Now that we have determined the potential maximum profit when the model is in use and is</w:t>
+      </w:r>
+      <w:r>
+        <w:t xml:space="preserve"> </w:t>
+      </w:r>
+      <w:r>
+        <w:t xml:space="preserve">“</w:t>
+      </w:r>
+      <w:r>
+        <w:t xml:space="preserve">filtering</w:t>
+      </w:r>
+      <w:r>
+        <w:t xml:space="preserve">”</w:t>
+      </w:r>
+      <w:r>
+        <w:t xml:space="preserve"> </w:t>
+      </w:r>
+      <w:r>
+        <w:t xml:space="preserve">out the predicted bad loans, we can compute the ratio of profit between what the model produces vs. current state. In the code below, we again calculate the maximum profit produced by the model, and divide this by the same profit using the entire test data set (i.e. </w:t>
+      </w:r>
+      <w:r>
+        <w:t xml:space="preserve">“</w:t>
+      </w:r>
+      <w:r>
+        <w:t xml:space="preserve">current state</w:t>
+      </w:r>
+      <w:r>
+        <w:t xml:space="preserve">”</w:t>
+      </w:r>
+      <w:r>
+        <w:t xml:space="preserve">):</w:t>
+      </w:r>
+    </w:p>
+    <w:p>
+      <w:pPr>
+        <w:pStyle w:val="SourceCode"/>
+      </w:pPr>
+      <w:r>
+        <w:rPr>
+          <w:rStyle w:val="VerbatimChar"/>
+        </w:rPr>
+        <w:t xml:space="preserve">## [1] 3.807092</w:t>
+      </w:r>
+    </w:p>
+    <w:p>
+      <w:pPr>
+        <w:pStyle w:val="FirstParagraph"/>
+      </w:pPr>
+      <w:r>
+        <w:t xml:space="preserve">This turns out to be about 3.8 times greater. When we multiply by 100, we get about a 380% increase in overall profit when the model is in production (optimized for profit) compared to the baseline - wow!</w:t>
+      </w:r>
+    </w:p>
+    <w:p>
+      <w:pPr>
+        <w:pStyle w:val="BodyText"/>
+      </w:pPr>
+      <w:r>
+        <w:t xml:space="preserve">Now we compare both the model’s profit number and baseline’s profit number against a</w:t>
+      </w:r>
+      <w:r>
+        <w:t xml:space="preserve"> </w:t>
+      </w:r>
+      <w:r>
+        <w:t xml:space="preserve">“</w:t>
+      </w:r>
+      <w:r>
+        <w:t xml:space="preserve">perfect</w:t>
+      </w:r>
+      <w:r>
+        <w:t xml:space="preserve">”</w:t>
+      </w:r>
+      <w:r>
+        <w:t xml:space="preserve"> </w:t>
+      </w:r>
+      <w:r>
+        <w:t xml:space="preserve">model’s (i.e. that could predict</w:t>
+      </w:r>
+      <w:r>
+        <w:t xml:space="preserve"> </w:t>
+      </w:r>
+      <w:r>
+        <w:t xml:space="preserve">“</w:t>
+      </w:r>
+      <w:r>
+        <w:t xml:space="preserve">bad</w:t>
+      </w:r>
+      <w:r>
+        <w:t xml:space="preserve">”</w:t>
+      </w:r>
+      <w:r>
+        <w:t xml:space="preserve"> </w:t>
+      </w:r>
+      <w:r>
+        <w:t xml:space="preserve">outcome loans with 100% accuracy) profit number - this would be considered our total potential theoretical profits.</w:t>
+      </w:r>
+    </w:p>
+    <w:p>
+      <w:pPr>
+        <w:pStyle w:val="SourceCode"/>
+      </w:pPr>
+      <w:r>
+        <w:rPr>
+          <w:rStyle w:val="NormalTok"/>
+        </w:rPr>
+        <w:t xml:space="preserve">profit_perfect =</w:t>
+      </w:r>
+      <w:r>
+        <w:rPr>
+          <w:rStyle w:val="StringTok"/>
+        </w:rPr>
+        <w:t xml:space="preserve"> </w:t>
+      </w:r>
+      <w:r>
+        <w:rPr>
+          <w:rStyle w:val="KeywordTok"/>
+        </w:rPr>
+        <w:t xml:space="preserve">sum</w:t>
+      </w:r>
+      <w:r>
+        <w:rPr>
+          <w:rStyle w:val="NormalTok"/>
+        </w:rPr>
+        <w:t xml:space="preserve">(test</w:t>
+      </w:r>
+      <w:r>
+        <w:rPr>
+          <w:rStyle w:val="OperatorTok"/>
+        </w:rPr>
+        <w:t xml:space="preserve">$</w:t>
+      </w:r>
+      <w:r>
+        <w:rPr>
+          <w:rStyle w:val="NormalTok"/>
+        </w:rPr>
+        <w:t xml:space="preserve">totalPaid[test</w:t>
+      </w:r>
+      <w:r>
+        <w:rPr>
+          <w:rStyle w:val="OperatorTok"/>
+        </w:rPr>
+        <w:t xml:space="preserve">$</w:t>
+      </w:r>
+      <w:r>
+        <w:rPr>
+          <w:rStyle w:val="NormalTok"/>
+        </w:rPr>
+        <w:t xml:space="preserve">outcome </w:t>
+      </w:r>
+      <w:r>
+        <w:rPr>
+          <w:rStyle w:val="OperatorTok"/>
+        </w:rPr>
+        <w:t xml:space="preserve">==</w:t>
+      </w:r>
+      <w:r>
+        <w:rPr>
+          <w:rStyle w:val="StringTok"/>
+        </w:rPr>
+        <w:t xml:space="preserve"> "Good"</w:t>
+      </w:r>
+      <w:r>
+        <w:rPr>
+          <w:rStyle w:val="NormalTok"/>
+        </w:rPr>
+        <w:t xml:space="preserve">] </w:t>
+      </w:r>
+      <w:r>
+        <w:rPr>
+          <w:rStyle w:val="OperatorTok"/>
+        </w:rPr>
+        <w:t xml:space="preserve">-</w:t>
+      </w:r>
+      <w:r>
+        <w:rPr>
+          <w:rStyle w:val="StringTok"/>
+        </w:rPr>
+        <w:t xml:space="preserve"> </w:t>
+      </w:r>
+      <w:r>
+        <w:rPr>
+          <w:rStyle w:val="NormalTok"/>
+        </w:rPr>
+        <w:t xml:space="preserve">test</w:t>
+      </w:r>
+      <w:r>
+        <w:rPr>
+          <w:rStyle w:val="OperatorTok"/>
+        </w:rPr>
+        <w:t xml:space="preserve">$</w:t>
+      </w:r>
+      <w:r>
+        <w:rPr>
+          <w:rStyle w:val="NormalTok"/>
+        </w:rPr>
+        <w:t xml:space="preserve">amount[test</w:t>
+      </w:r>
+      <w:r>
+        <w:rPr>
+          <w:rStyle w:val="OperatorTok"/>
+        </w:rPr>
+        <w:t xml:space="preserve">$</w:t>
+      </w:r>
+      <w:r>
+        <w:rPr>
+          <w:rStyle w:val="NormalTok"/>
+        </w:rPr>
+        <w:t xml:space="preserve">outcome </w:t>
+      </w:r>
+      <w:r>
+        <w:rPr>
+          <w:rStyle w:val="OperatorTok"/>
+        </w:rPr>
+        <w:t xml:space="preserve">==</w:t>
+      </w:r>
+      <w:r>
+        <w:rPr>
+          <w:rStyle w:val="StringTok"/>
+        </w:rPr>
+        <w:t xml:space="preserve"> "Good"</w:t>
+      </w:r>
+      <w:r>
+        <w:rPr>
+          <w:rStyle w:val="NormalTok"/>
+        </w:rPr>
+        <w:t xml:space="preserve">])</w:t>
+      </w:r>
+      <w:r>
+        <w:br/>
+      </w:r>
+      <w:r>
+        <w:rPr>
+          <w:rStyle w:val="KeywordTok"/>
+        </w:rPr>
+        <w:t xml:space="preserve">round</w:t>
+      </w:r>
+      <w:r>
+        <w:rPr>
+          <w:rStyle w:val="NormalTok"/>
+        </w:rPr>
+        <w:t xml:space="preserve">(profit_with_model</w:t>
+      </w:r>
+      <w:r>
+        <w:rPr>
+          <w:rStyle w:val="OperatorTok"/>
+        </w:rPr>
+        <w:t xml:space="preserve">/</w:t>
+      </w:r>
+      <w:r>
+        <w:rPr>
+          <w:rStyle w:val="NormalTok"/>
+        </w:rPr>
+        <w:t xml:space="preserve">profit_perfect,</w:t>
+      </w:r>
+      <w:r>
+        <w:rPr>
+          <w:rStyle w:val="DecValTok"/>
+        </w:rPr>
+        <w:t xml:space="preserve">2</w:t>
+      </w:r>
+      <w:r>
+        <w:rPr>
+          <w:rStyle w:val="NormalTok"/>
+        </w:rPr>
+        <w:t xml:space="preserve">)</w:t>
+      </w:r>
+    </w:p>
+    <w:p>
+      <w:pPr>
+        <w:pStyle w:val="SourceCode"/>
+      </w:pPr>
+      <w:r>
+        <w:rPr>
+          <w:rStyle w:val="VerbatimChar"/>
+        </w:rPr>
+        <w:t xml:space="preserve">## [1] 0.3</w:t>
+      </w:r>
+    </w:p>
+    <w:p>
+      <w:pPr>
+        <w:pStyle w:val="SourceCode"/>
+      </w:pPr>
+      <w:r>
+        <w:rPr>
+          <w:rStyle w:val="KeywordTok"/>
+        </w:rPr>
+        <w:t xml:space="preserve">round</w:t>
+      </w:r>
+      <w:r>
+        <w:rPr>
+          <w:rStyle w:val="NormalTok"/>
+        </w:rPr>
+        <w:t xml:space="preserve">(profit_without_model</w:t>
+      </w:r>
+      <w:r>
+        <w:rPr>
+          <w:rStyle w:val="OperatorTok"/>
+        </w:rPr>
+        <w:t xml:space="preserve">/</w:t>
+      </w:r>
+      <w:r>
+        <w:rPr>
+          <w:rStyle w:val="NormalTok"/>
+        </w:rPr>
+        <w:t xml:space="preserve">profit_perfect,</w:t>
+      </w:r>
+      <w:r>
+        <w:rPr>
+          <w:rStyle w:val="DecValTok"/>
+        </w:rPr>
+        <w:t xml:space="preserve">2</w:t>
+      </w:r>
+      <w:r>
+        <w:rPr>
+          <w:rStyle w:val="NormalTok"/>
+        </w:rPr>
+        <w:t xml:space="preserve">)</w:t>
+      </w:r>
+    </w:p>
+    <w:p>
+      <w:pPr>
+        <w:pStyle w:val="SourceCode"/>
+      </w:pPr>
+      <w:r>
+        <w:rPr>
+          <w:rStyle w:val="VerbatimChar"/>
+        </w:rPr>
+        <w:t xml:space="preserve">## [1] 0.08</w:t>
+      </w:r>
+    </w:p>
+    <w:p>
+      <w:pPr>
+        <w:pStyle w:val="SourceCode"/>
+      </w:pPr>
+      <w:r>
+        <w:rPr>
+          <w:rStyle w:val="KeywordTok"/>
+        </w:rPr>
+        <w:t xml:space="preserve">round</w:t>
+      </w:r>
+      <w:r>
+        <w:rPr>
+          <w:rStyle w:val="NormalTok"/>
+        </w:rPr>
+        <w:t xml:space="preserve">(profit_with_model</w:t>
+      </w:r>
+      <w:r>
+        <w:rPr>
+          <w:rStyle w:val="OperatorTok"/>
+        </w:rPr>
+        <w:t xml:space="preserve">/</w:t>
+      </w:r>
+      <w:r>
+        <w:rPr>
+          <w:rStyle w:val="NormalTok"/>
+        </w:rPr>
+        <w:t xml:space="preserve">profit_perfect</w:t>
+      </w:r>
+      <w:r>
+        <w:rPr>
+          <w:rStyle w:val="OperatorTok"/>
+        </w:rPr>
+        <w:t xml:space="preserve">-</w:t>
+      </w:r>
+      <w:r>
+        <w:rPr>
+          <w:rStyle w:val="NormalTok"/>
+        </w:rPr>
+        <w:t xml:space="preserve">profit_without_model</w:t>
+      </w:r>
+      <w:r>
+        <w:rPr>
+          <w:rStyle w:val="OperatorTok"/>
+        </w:rPr>
+        <w:t xml:space="preserve">/</w:t>
+      </w:r>
+      <w:r>
+        <w:rPr>
+          <w:rStyle w:val="NormalTok"/>
+        </w:rPr>
+        <w:t xml:space="preserve">profit_perfect,</w:t>
+      </w:r>
+      <w:r>
+        <w:rPr>
+          <w:rStyle w:val="DecValTok"/>
+        </w:rPr>
+        <w:t xml:space="preserve">2</w:t>
+      </w:r>
+      <w:r>
+        <w:rPr>
+          <w:rStyle w:val="NormalTok"/>
+        </w:rPr>
+        <w:t xml:space="preserve">)</w:t>
+      </w:r>
+    </w:p>
+    <w:p>
+      <w:pPr>
+        <w:pStyle w:val="SourceCode"/>
+      </w:pPr>
+      <w:r>
+        <w:rPr>
+          <w:rStyle w:val="VerbatimChar"/>
+        </w:rPr>
+        <w:t xml:space="preserve">## [1] 0.22</w:t>
+      </w:r>
+    </w:p>
+    <w:p>
+      <w:pPr>
+        <w:pStyle w:val="FirstParagraph"/>
+      </w:pPr>
+      <w:r>
+        <w:t xml:space="preserve">In the code above, we calculate profit under the guise of the</w:t>
+      </w:r>
+      <w:r>
+        <w:t xml:space="preserve"> </w:t>
+      </w:r>
+      <w:r>
+        <w:t xml:space="preserve">“</w:t>
+      </w:r>
+      <w:r>
+        <w:t xml:space="preserve">perfect</w:t>
+      </w:r>
+      <w:r>
+        <w:t xml:space="preserve">”</w:t>
+      </w:r>
+      <w:r>
+        <w:t xml:space="preserve"> </w:t>
+      </w:r>
+      <w:r>
+        <w:t xml:space="preserve">model (filter out all the bad outcome loans in the test dataset) - this is about $11.7M. Next, we divide the previously calculated profit from both the model and the current state by this ~$11.7M figure, and we see that the model accounts for ~30% of the total theoretical profits whereas the current state only accounts for ~8% of this theoretical profit. We can conclude that the use of the model increases profits by a whopping 22%!</w:t>
       </w:r>
     </w:p>
     <w:sectPr/>

</xml_diff>

<commit_message>
working on the writeup for part 2
</commit_message>
<xml_diff>
--- a/Project Part 2/Project-Part-2.docx
+++ b/Project Part 2/Project-Part-2.docx
@@ -2814,7 +2814,7 @@
         <w:pStyle w:val="FirstParagraph"/>
       </w:pPr>
       <w:r>
-        <w:t xml:space="preserve">Before we build our model, we will split our single data frame into two distinct data frames - one that will be used to fit (i.e. train) the model, and the other that will be used to test the model’s accuracy.</w:t>
+        <w:t xml:space="preserve">Before we build our model, we will split our single data frame into two distinct, random, data frames - one that will be used to fit (i.e. train) the model at 80% of the original dataset, and the other that will be used to test the model’s accuracy with the remaining 20% of the data. This technique of cross-validation helps to curtail issues with model overfitting/underfitting.</w:t>
       </w:r>
     </w:p>
     <w:p>
@@ -2832,7 +2832,7 @@
         <w:pStyle w:val="FirstParagraph"/>
       </w:pPr>
       <w:r>
-        <w:t xml:space="preserve">Next we check for collinearity among variables, and remove the variable that has the highest</w:t>
+        <w:t xml:space="preserve">Now that we have our datasets separated, we can begin the process of fitting the model. First, we check for collinearity among variables, and remove the variable that has the highest</w:t>
       </w:r>
       <w:r>
         <w:t xml:space="preserve"> </w:t>
@@ -2968,7 +2968,7 @@
         <w:pStyle w:val="FirstParagraph"/>
       </w:pPr>
       <w:r>
-        <w:t xml:space="preserve">Now we build the model using a stepwise technique with the forward direction. This technique starts with a null (i.e. blank) model and is bounded in potential variables by the full model we discovered in the previous step. With each iteration, the algorithm assesses how adding one variable to the null model from the full model will affect the AIC score of the null model. Each variable is considered and tested within the iteration, and the variable that decreases AIC the most is the one that is selected and added to the model. This process continues until the algorithm detects that adding any of the remaining variables would increase the AIC score, which indicates the process has reached its</w:t>
+        <w:t xml:space="preserve">After removing features for collinearity, we build the model using a stepwise technique with the forward direction. This technique starts with a null (i.e. blank) model and is bounded in potential variables by the full model we discovered in the previous step. With each iteration, the algorithm assesses how adding one variable to the null model from the full model will affect the AIC score of the null model. Each variable is considered and tested within the iteration, and the variable that decreases AIC the most is the one that is selected and added to the model. This process continues until the algorithm detects that adding any of the remaining variables would increase the AIC score, which indicates the process has reached its</w:t>
       </w:r>
       <w:r>
         <w:t xml:space="preserve"> </w:t>
@@ -3185,7 +3185,19 @@
         <w:t xml:space="preserve"> </w:t>
       </w:r>
       <w:r>
-        <w:t xml:space="preserve">model is listed: outcome ~ grade + term + accOpen24 + home + income + payment + bcOpen + delinq2yr + avgBal + totalIlLim + rate + totalRevLim + totalRevBal + inq6mth.</w:t>
+        <w:t xml:space="preserve">model is listed:</w:t>
+      </w:r>
+      <w:r>
+        <w:t xml:space="preserve"> </w:t>
+      </w:r>
+      <w:r>
+        <w:rPr>
+          <w:b/>
+        </w:rPr>
+        <w:t xml:space="preserve">outcome ~ grade + term + accOpen24 + home + income + payment + bcOpen + delinq2yr + avgBal + totalIlLim + rate + totalRevLim + totalRevBal + inq6mth</w:t>
+      </w:r>
+      <w:r>
+        <w:t xml:space="preserve">.</w:t>
       </w:r>
     </w:p>
     <w:p>
@@ -3572,7 +3584,7 @@
         <w:pStyle w:val="FirstParagraph"/>
       </w:pPr>
       <w:r>
-        <w:t xml:space="preserve">Now that we’ve decided on a final model, we’ll assess its accuracy on correctly predicting loan outcome on the training dataset.</w:t>
+        <w:t xml:space="preserve">Now that we’ve decided on a final model, we’ll assess its accuracy on correctly predicting loan outcome using the training dataset.</w:t>
       </w:r>
     </w:p>
     <w:p>
@@ -3580,7 +3592,7 @@
         <w:pStyle w:val="BodyText"/>
       </w:pPr>
       <w:r>
-        <w:t xml:space="preserve">The table below shows the actual loan outcomes in the row labels, whereas the column labels represent the model’s prediction on outcome. The square Where the row label and column label match is considered a</w:t>
+        <w:t xml:space="preserve">The table below shows the actual loan outcomes in the row labels, whereas the column labels represent the model’s prediction on outcome. The square where the row label and column label match is considered a</w:t>
       </w:r>
       <w:r>
         <w:t xml:space="preserve"> </w:t>
@@ -3634,7 +3646,7 @@
         <w:t xml:space="preserve"> </w:t>
       </w:r>
       <w:r>
-        <w:t xml:space="preserve">outcome, however those loans were actually marked as having a</w:t>
+        <w:t xml:space="preserve">outcome, however those loans were truly</w:t>
       </w:r>
       <w:r>
         <w:t xml:space="preserve"> </w:t>
@@ -3652,7 +3664,7 @@
         <w:t xml:space="preserve"> </w:t>
       </w:r>
       <w:r>
-        <w:t xml:space="preserve">outcome.</w:t>
+        <w:t xml:space="preserve">outcome loans.</w:t>
       </w:r>
     </w:p>
     <w:p>
@@ -3718,7 +3730,7 @@
         <w:pStyle w:val="FirstParagraph"/>
       </w:pPr>
       <w:r>
-        <w:t xml:space="preserve">To calculate accuracy, we take the sum of the correctly predicted observations and divide it by the total number of observations. In this case (506 + 20271)/26265 = 0.79, or 79% accurate.</w:t>
+        <w:t xml:space="preserve">To calculate overall accuracy, we take the sum of the correctly predicted observations and divide it by the total number of observations. In this case (506 + 20271)/26265 = 0.79, or 79% accurate.</w:t>
       </w:r>
     </w:p>
     <w:p>
@@ -3882,16 +3894,16 @@
         <w:t xml:space="preserve"> </w:t>
       </w:r>
       <w:r>
-        <w:t xml:space="preserve">outcome loans with an accuracy of about 9% - not necessarily admirable. We used a default threshold of 0.50 on the predicted probabilities for when to kick them into the good or bad bucket, however this unbalanced result does seem to indicate another look at the threshold is in order.</w:t>
+        <w:t xml:space="preserve">outcome loans with an accuracy of about 9% - not necessarily admirable. We used a default threshold of 0.50 on the predicted probabilities for when to kick them into the good or bad bucket, however this unbalanced result does seem to indicate another look at the model’s probability threshold is in order.</w:t>
       </w:r>
     </w:p>
     <w:p>
       <w:pPr>
         <w:pStyle w:val="Heading1"/>
       </w:pPr>
-      <w:bookmarkStart w:id="36" w:name="Xaa7d408b4d3773ea3938f00d15a738dbd90e670"/>
-      <w:r>
-        <w:t xml:space="preserve">6.0 - Balancing The Threshold For Better Results</w:t>
+      <w:bookmarkStart w:id="36" w:name="Xa106e414535eccb5c2c8a88275b06edfddcd3c4"/>
+      <w:r>
+        <w:t xml:space="preserve">6.0 - Balancing The Threshold For Maximum Accuracy</w:t>
       </w:r>
       <w:bookmarkEnd w:id="36"/>
     </w:p>
@@ -4063,16 +4075,67 @@
         <w:rPr>
           <w:rStyle w:val="NormalTok"/>
         </w:rPr>
+        <w:t xml:space="preserve">  cTab =</w:t>
+      </w:r>
+      <w:r>
+        <w:rPr>
+          <w:rStyle w:val="StringTok"/>
+        </w:rPr>
+        <w:t xml:space="preserve"> </w:t>
+      </w:r>
+      <w:r>
+        <w:rPr>
+          <w:rStyle w:val="KeywordTok"/>
+        </w:rPr>
+        <w:t xml:space="preserve">table</w:t>
+      </w:r>
+      <w:r>
+        <w:rPr>
+          <w:rStyle w:val="NormalTok"/>
+        </w:rPr>
+        <w:t xml:space="preserve">(test</w:t>
+      </w:r>
+      <w:r>
+        <w:rPr>
+          <w:rStyle w:val="OperatorTok"/>
+        </w:rPr>
+        <w:t xml:space="preserve">$</w:t>
+      </w:r>
+      <w:r>
+        <w:rPr>
+          <w:rStyle w:val="NormalTok"/>
+        </w:rPr>
+        <w:t xml:space="preserve">outcome, predGood) </w:t>
+      </w:r>
+      <w:r>
+        <w:br/>
+      </w:r>
+      <w:r>
+        <w:rPr>
+          <w:rStyle w:val="NormalTok"/>
+        </w:rPr>
         <w:t xml:space="preserve">  </w:t>
       </w:r>
       <w:r>
-        <w:br/>
-      </w:r>
-      <w:r>
-        <w:rPr>
-          <w:rStyle w:val="NormalTok"/>
-        </w:rPr>
-        <w:t xml:space="preserve">  cTab =</w:t>
+        <w:rPr>
+          <w:rStyle w:val="KeywordTok"/>
+        </w:rPr>
+        <w:t xml:space="preserve">addmargins</w:t>
+      </w:r>
+      <w:r>
+        <w:rPr>
+          <w:rStyle w:val="NormalTok"/>
+        </w:rPr>
+        <w:t xml:space="preserve">(cTab)</w:t>
+      </w:r>
+      <w:r>
+        <w:br/>
+      </w:r>
+      <w:r>
+        <w:rPr>
+          <w:rStyle w:val="NormalTok"/>
+        </w:rPr>
+        <w:t xml:space="preserve">  overall_acc =</w:t>
       </w:r>
       <w:r>
         <w:rPr>
@@ -4084,25 +4147,67 @@
         <w:rPr>
           <w:rStyle w:val="KeywordTok"/>
         </w:rPr>
-        <w:t xml:space="preserve">table</w:t>
-      </w:r>
-      <w:r>
-        <w:rPr>
-          <w:rStyle w:val="NormalTok"/>
-        </w:rPr>
-        <w:t xml:space="preserve">(test</w:t>
+        <w:t xml:space="preserve">round</w:t>
+      </w:r>
+      <w:r>
+        <w:rPr>
+          <w:rStyle w:val="NormalTok"/>
+        </w:rPr>
+        <w:t xml:space="preserve">(</w:t>
+      </w:r>
+      <w:r>
+        <w:rPr>
+          <w:rStyle w:val="KeywordTok"/>
+        </w:rPr>
+        <w:t xml:space="preserve">sum</w:t>
+      </w:r>
+      <w:r>
+        <w:rPr>
+          <w:rStyle w:val="NormalTok"/>
+        </w:rPr>
+        <w:t xml:space="preserve">(</w:t>
+      </w:r>
+      <w:r>
+        <w:rPr>
+          <w:rStyle w:val="KeywordTok"/>
+        </w:rPr>
+        <w:t xml:space="preserve">diag</w:t>
+      </w:r>
+      <w:r>
+        <w:rPr>
+          <w:rStyle w:val="NormalTok"/>
+        </w:rPr>
+        <w:t xml:space="preserve">(cTab))</w:t>
       </w:r>
       <w:r>
         <w:rPr>
           <w:rStyle w:val="OperatorTok"/>
         </w:rPr>
-        <w:t xml:space="preserve">$</w:t>
-      </w:r>
-      <w:r>
-        <w:rPr>
-          <w:rStyle w:val="NormalTok"/>
-        </w:rPr>
-        <w:t xml:space="preserve">outcome, predGood) </w:t>
+        <w:t xml:space="preserve">/</w:t>
+      </w:r>
+      <w:r>
+        <w:rPr>
+          <w:rStyle w:val="KeywordTok"/>
+        </w:rPr>
+        <w:t xml:space="preserve">sum</w:t>
+      </w:r>
+      <w:r>
+        <w:rPr>
+          <w:rStyle w:val="NormalTok"/>
+        </w:rPr>
+        <w:t xml:space="preserve">(cTab),</w:t>
+      </w:r>
+      <w:r>
+        <w:rPr>
+          <w:rStyle w:val="DecValTok"/>
+        </w:rPr>
+        <w:t xml:space="preserve">2</w:t>
+      </w:r>
+      <w:r>
+        <w:rPr>
+          <w:rStyle w:val="NormalTok"/>
+        </w:rPr>
+        <w:t xml:space="preserve">)</w:t>
       </w:r>
       <w:r>
         <w:br/>
@@ -4117,141 +4222,30 @@
         <w:rPr>
           <w:rStyle w:val="KeywordTok"/>
         </w:rPr>
-        <w:t xml:space="preserve">addmargins</w:t>
-      </w:r>
-      <w:r>
-        <w:rPr>
-          <w:rStyle w:val="NormalTok"/>
-        </w:rPr>
-        <w:t xml:space="preserve">(cTab)</w:t>
-      </w:r>
-      <w:r>
-        <w:br/>
-      </w:r>
-      <w:r>
-        <w:rPr>
-          <w:rStyle w:val="NormalTok"/>
-        </w:rPr>
-        <w:t xml:space="preserve">  overall_acc =</w:t>
+        <w:t xml:space="preserve">return</w:t>
+      </w:r>
+      <w:r>
+        <w:rPr>
+          <w:rStyle w:val="NormalTok"/>
+        </w:rPr>
+        <w:t xml:space="preserve">(</w:t>
+      </w:r>
+      <w:r>
+        <w:rPr>
+          <w:rStyle w:val="KeywordTok"/>
+        </w:rPr>
+        <w:t xml:space="preserve">list</w:t>
+      </w:r>
+      <w:r>
+        <w:rPr>
+          <w:rStyle w:val="NormalTok"/>
+        </w:rPr>
+        <w:t xml:space="preserve">(threshold,overall_acc,</w:t>
       </w:r>
       <w:r>
         <w:rPr>
           <w:rStyle w:val="StringTok"/>
         </w:rPr>
-        <w:t xml:space="preserve"> </w:t>
-      </w:r>
-      <w:r>
-        <w:rPr>
-          <w:rStyle w:val="KeywordTok"/>
-        </w:rPr>
-        <w:t xml:space="preserve">round</w:t>
-      </w:r>
-      <w:r>
-        <w:rPr>
-          <w:rStyle w:val="NormalTok"/>
-        </w:rPr>
-        <w:t xml:space="preserve">(</w:t>
-      </w:r>
-      <w:r>
-        <w:rPr>
-          <w:rStyle w:val="KeywordTok"/>
-        </w:rPr>
-        <w:t xml:space="preserve">sum</w:t>
-      </w:r>
-      <w:r>
-        <w:rPr>
-          <w:rStyle w:val="NormalTok"/>
-        </w:rPr>
-        <w:t xml:space="preserve">(</w:t>
-      </w:r>
-      <w:r>
-        <w:rPr>
-          <w:rStyle w:val="KeywordTok"/>
-        </w:rPr>
-        <w:t xml:space="preserve">diag</w:t>
-      </w:r>
-      <w:r>
-        <w:rPr>
-          <w:rStyle w:val="NormalTok"/>
-        </w:rPr>
-        <w:t xml:space="preserve">(cTab))</w:t>
-      </w:r>
-      <w:r>
-        <w:rPr>
-          <w:rStyle w:val="OperatorTok"/>
-        </w:rPr>
-        <w:t xml:space="preserve">/</w:t>
-      </w:r>
-      <w:r>
-        <w:rPr>
-          <w:rStyle w:val="KeywordTok"/>
-        </w:rPr>
-        <w:t xml:space="preserve">sum</w:t>
-      </w:r>
-      <w:r>
-        <w:rPr>
-          <w:rStyle w:val="NormalTok"/>
-        </w:rPr>
-        <w:t xml:space="preserve">(cTab),</w:t>
-      </w:r>
-      <w:r>
-        <w:rPr>
-          <w:rStyle w:val="DecValTok"/>
-        </w:rPr>
-        <w:t xml:space="preserve">2</w:t>
-      </w:r>
-      <w:r>
-        <w:rPr>
-          <w:rStyle w:val="NormalTok"/>
-        </w:rPr>
-        <w:t xml:space="preserve">)</w:t>
-      </w:r>
-      <w:r>
-        <w:br/>
-      </w:r>
-      <w:r>
-        <w:rPr>
-          <w:rStyle w:val="NormalTok"/>
-        </w:rPr>
-        <w:t xml:space="preserve">  </w:t>
-      </w:r>
-      <w:r>
-        <w:br/>
-      </w:r>
-      <w:r>
-        <w:rPr>
-          <w:rStyle w:val="NormalTok"/>
-        </w:rPr>
-        <w:t xml:space="preserve">  </w:t>
-      </w:r>
-      <w:r>
-        <w:rPr>
-          <w:rStyle w:val="KeywordTok"/>
-        </w:rPr>
-        <w:t xml:space="preserve">return</w:t>
-      </w:r>
-      <w:r>
-        <w:rPr>
-          <w:rStyle w:val="NormalTok"/>
-        </w:rPr>
-        <w:t xml:space="preserve">(</w:t>
-      </w:r>
-      <w:r>
-        <w:rPr>
-          <w:rStyle w:val="KeywordTok"/>
-        </w:rPr>
-        <w:t xml:space="preserve">list</w:t>
-      </w:r>
-      <w:r>
-        <w:rPr>
-          <w:rStyle w:val="NormalTok"/>
-        </w:rPr>
-        <w:t xml:space="preserve">(threshold,overall_acc,</w:t>
-      </w:r>
-      <w:r>
-        <w:rPr>
-          <w:rStyle w:val="StringTok"/>
-        </w:rPr>
         <w:t xml:space="preserve">"overall"</w:t>
       </w:r>
       <w:r>
@@ -4293,7 +4287,7 @@
         <w:t xml:space="preserve"> </w:t>
       </w:r>
       <w:r>
-        <w:t xml:space="preserve">dataframe containing three columns is created, and a for-loop is used to populate the data frame for each value of a possible threshold setting from 0.01 to 1.00. Below are the first six rows:</w:t>
+        <w:t xml:space="preserve">dataframe containing three columns is created, and a for-loop is used to populate the data frame for each value of a possible threshold setting from 0.00 to 1.00 in 0.01 increments. Below are the first six rows:</w:t>
       </w:r>
     </w:p>
     <w:p>
@@ -4366,7 +4360,7 @@
         <w:pStyle w:val="FirstParagraph"/>
       </w:pPr>
       <w:r>
-        <w:t xml:space="preserve">Now we can plot the resulting dataframe onto a single line plot. With threshold along the x-axis, each variable’s accuracy value is plotted along the y-axis and given a unique color. Where the lines intercept, this is our optimal selection of the threshold value for the accuracy measure.</w:t>
+        <w:t xml:space="preserve">We can plot the resulting dataframe onto a single line plot. With threshold along the x-axis, each variable’s accuracy value is plotted along the y-axis and given a unique color. Where the lines intercept, this is our optimal selection of the threshold value for the accuracy measure.</w:t>
       </w:r>
     </w:p>
     <w:p>
@@ -4434,7 +4428,7 @@
       </w:pPr>
       <w:r>
         <w:rPr>
-          <w:b/>
+          <w:i/>
         </w:rPr>
         <w:t xml:space="preserve">Overall</w:t>
       </w:r>
@@ -4455,15 +4449,15 @@
       </w:pPr>
       <w:r>
         <w:rPr>
-          <w:b/>
-        </w:rPr>
-        <w:t xml:space="preserve">Bad</w:t>
-      </w:r>
-      <w:r>
-        <w:t xml:space="preserve"> </w:t>
-      </w:r>
-      <w:r>
-        <w:t xml:space="preserve">Outcome Accuracy: 0.65</w:t>
+          <w:i/>
+        </w:rPr>
+        <w:t xml:space="preserve">Bad Outcome</w:t>
+      </w:r>
+      <w:r>
+        <w:t xml:space="preserve"> </w:t>
+      </w:r>
+      <w:r>
+        <w:t xml:space="preserve">Accuracy: 0.65</w:t>
       </w:r>
     </w:p>
     <w:p>
@@ -4476,15 +4470,15 @@
       </w:pPr>
       <w:r>
         <w:rPr>
-          <w:b/>
-        </w:rPr>
-        <w:t xml:space="preserve">Good</w:t>
-      </w:r>
-      <w:r>
-        <w:t xml:space="preserve"> </w:t>
-      </w:r>
-      <w:r>
-        <w:t xml:space="preserve">Outcome Accuracy: 0.66</w:t>
+          <w:i/>
+        </w:rPr>
+        <w:t xml:space="preserve">Good Outcome</w:t>
+      </w:r>
+      <w:r>
+        <w:t xml:space="preserve"> </w:t>
+      </w:r>
+      <w:r>
+        <w:t xml:space="preserve">Accuracy: 0.66</w:t>
       </w:r>
     </w:p>
     <w:p>
@@ -4528,7 +4522,7 @@
         <w:t xml:space="preserve"> </w:t>
       </w:r>
       <w:r>
-        <w:t xml:space="preserve">(defined as the total amount paid on the loan, minus the original loan amount) as a function of all possible threshold values between 0-1. Once profit is calculated at each threshold, we will plot the curve and decide which threshold value maximizes profit returned. We will also look at the trade off between this new optimization objective vs. the previous accuracy objective.</w:t>
+        <w:t xml:space="preserve">(defined as the total amount paid on the loan, minus the original loan amount) as a function of all possible threshold values between 0.00-1.00. Once profit is calculated at each threshold, we will plot the curve and decide which threshold value maximizes profit returned. We will also look at the trade off between this new optimization objective vs. the previous accuracy objective.</w:t>
       </w:r>
     </w:p>
     <w:p>
@@ -4623,7 +4617,7 @@
         <w:pStyle w:val="BodyText"/>
       </w:pPr>
       <w:r>
-        <w:t xml:space="preserve">Don’t forget - there are some</w:t>
+        <w:t xml:space="preserve">Don’t forget - there are some truly</w:t>
       </w:r>
       <w:r>
         <w:t xml:space="preserve"> </w:t>
@@ -4671,52 +4665,7 @@
         <w:t xml:space="preserve">”</w:t>
       </w:r>
       <w:r>
-        <w:t xml:space="preserve">, therefore some of these</w:t>
-      </w:r>
-      <w:r>
-        <w:t xml:space="preserve"> </w:t>
-      </w:r>
-      <w:r>
-        <w:rPr>
-          <w:i/>
-        </w:rPr>
-        <w:t xml:space="preserve">predicted</w:t>
-      </w:r>
-      <w:r>
-        <w:t xml:space="preserve"> </w:t>
-      </w:r>
-      <w:r>
-        <w:t xml:space="preserve">“</w:t>
-      </w:r>
-      <w:r>
-        <w:t xml:space="preserve">good</w:t>
-      </w:r>
-      <w:r>
-        <w:t xml:space="preserve">”</w:t>
-      </w:r>
-      <w:r>
-        <w:t xml:space="preserve"> </w:t>
-      </w:r>
-      <w:r>
-        <w:t xml:space="preserve">loans will include</w:t>
-      </w:r>
-      <w:r>
-        <w:t xml:space="preserve"> </w:t>
-      </w:r>
-      <w:r>
-        <w:t xml:space="preserve">“</w:t>
-      </w:r>
-      <w:r>
-        <w:t xml:space="preserve">bad</w:t>
-      </w:r>
-      <w:r>
-        <w:t xml:space="preserve">”</w:t>
-      </w:r>
-      <w:r>
-        <w:t xml:space="preserve"> </w:t>
-      </w:r>
-      <w:r>
-        <w:t xml:space="preserve">loans that carry a negative difference.</w:t>
+        <w:t xml:space="preserve">, which of course will lower the total profit as they calculated for each threshold.</w:t>
       </w:r>
     </w:p>
     <w:p>
@@ -5236,7 +5185,16 @@
         <w:pStyle w:val="BodyText"/>
       </w:pPr>
       <w:r>
-        <w:t xml:space="preserve">As we did in the previous section, we identify the threshold that optimizes profit of the predicted</w:t>
+        <w:t xml:space="preserve">As we did in the previous section, we identify the threshold that maximizes profit of the</w:t>
+      </w:r>
+      <w:r>
+        <w:t xml:space="preserve"> </w:t>
+      </w:r>
+      <w:r>
+        <w:rPr>
+          <w:i/>
+        </w:rPr>
+        <w:t xml:space="preserve">predicted</w:t>
       </w:r>
       <w:r>
         <w:t xml:space="preserve"> </w:t>
@@ -5254,7 +5212,7 @@
         <w:t xml:space="preserve"> </w:t>
       </w:r>
       <w:r>
-        <w:t xml:space="preserve">outcome loans using the black lines. This comes out to a threshold value of 0.69, with a total of amount of profit at ~$3.5M.</w:t>
+        <w:t xml:space="preserve">outcome loans using the black lines - a threshold of 0.69, with a total of amount of profit at ~$3.5M.</w:t>
       </w:r>
     </w:p>
     <w:p>
@@ -5290,7 +5248,7 @@
         <w:t xml:space="preserve"> </w:t>
       </w:r>
       <w:r>
-        <w:t xml:space="preserve">out its predicted bad loans, we can compute the ratio of profit between what the model produces vs. current state (no model in use). We used the previously discovered maximum profit produced by the model ($3.5M), and divide this by the profit of the entire test data set (i.e. </w:t>
+        <w:t xml:space="preserve">out its predicted bad loans, we can compute the ratio of profit between what the model produces vs. current state (no model in use). We used the $3.5M calculated in the previous step, and divide this by the profit of the entire test data set (i.e. </w:t>
       </w:r>
       <w:r>
         <w:t xml:space="preserve">“</w:t>
@@ -5321,7 +5279,22 @@
         <w:pStyle w:val="FirstParagraph"/>
       </w:pPr>
       <w:r>
-        <w:t xml:space="preserve">We get about a 3.8 times greater profit (e.g. 380%) when the model is in production and optimized for profit compared to the baseline - wow!</w:t>
+        <w:t xml:space="preserve">We get about a 3.8 times</w:t>
+      </w:r>
+      <w:r>
+        <w:t xml:space="preserve"> </w:t>
+      </w:r>
+      <w:r>
+        <w:rPr>
+          <w:i/>
+        </w:rPr>
+        <w:t xml:space="preserve">greater</w:t>
+      </w:r>
+      <w:r>
+        <w:t xml:space="preserve"> </w:t>
+      </w:r>
+      <w:r>
+        <w:t xml:space="preserve">profit (e.g. 380%) when the model is in production and optimized for profit compared to the baseline - wow!</w:t>
       </w:r>
     </w:p>
     <w:p>
@@ -5365,7 +5338,7 @@
         <w:t xml:space="preserve"> </w:t>
       </w:r>
       <w:r>
-        <w:t xml:space="preserve">outcome loans with 100% accuracy) profit - this comparision would be considered a ratio of our total theoretical profits:</w:t>
+        <w:t xml:space="preserve">outcome loans with 100% accuracy) profit - this comparison would be considered a ratio of our total theoretical profits:</w:t>
       </w:r>
     </w:p>
     <w:p>
@@ -5734,7 +5707,7 @@
         <w:rPr>
           <w:rStyle w:val="VerbatimChar"/>
         </w:rPr>
-        <w:t xml:space="preserve">##     threshold accuracy outcome objective line.color</w:t>
+        <w:t xml:space="preserve">##     threshold accuracy outcome objective curve.color</w:t>
       </w:r>
       <w:r>
         <w:br/>
@@ -5743,7 +5716,7 @@
         <w:rPr>
           <w:rStyle w:val="VerbatimChar"/>
         </w:rPr>
-        <w:t xml:space="preserve">## 235      0.78     0.66 overall  accuracy       blue</w:t>
+        <w:t xml:space="preserve">## 235      0.78     0.66 overall  accuracy        blue</w:t>
       </w:r>
       <w:r>
         <w:br/>
@@ -5752,7 +5725,7 @@
         <w:rPr>
           <w:rStyle w:val="VerbatimChar"/>
         </w:rPr>
-        <w:t xml:space="preserve">## 236      0.78     0.67    good  accuracy      green</w:t>
+        <w:t xml:space="preserve">## 236      0.78     0.67    good  accuracy       green</w:t>
       </w:r>
       <w:r>
         <w:br/>
@@ -5761,7 +5734,7 @@
         <w:rPr>
           <w:rStyle w:val="VerbatimChar"/>
         </w:rPr>
-        <w:t xml:space="preserve">## 237      0.78     0.65     bad  accuracy        red</w:t>
+        <w:t xml:space="preserve">## 237      0.78     0.65     bad  accuracy         red</w:t>
       </w:r>
       <w:r>
         <w:br/>
@@ -5770,7 +5743,7 @@
         <w:rPr>
           <w:rStyle w:val="VerbatimChar"/>
         </w:rPr>
-        <w:t xml:space="preserve">## 208      0.69     0.75 overall    profit      black</w:t>
+        <w:t xml:space="preserve">## 208      0.69     0.75 overall    profit       black</w:t>
       </w:r>
       <w:r>
         <w:br/>
@@ -5779,7 +5752,7 @@
         <w:rPr>
           <w:rStyle w:val="VerbatimChar"/>
         </w:rPr>
-        <w:t xml:space="preserve">## 209      0.69     0.84    good    profit      black</w:t>
+        <w:t xml:space="preserve">## 209      0.69     0.84    good    profit       black</w:t>
       </w:r>
       <w:r>
         <w:br/>
@@ -5788,7 +5761,7 @@
         <w:rPr>
           <w:rStyle w:val="VerbatimChar"/>
         </w:rPr>
-        <w:t xml:space="preserve">## 210      0.69     0.44     bad    profit      black</w:t>
+        <w:t xml:space="preserve">## 210      0.69     0.44     bad    profit       black</w:t>
       </w:r>
     </w:p>
     <w:p>
@@ -5820,7 +5793,7 @@
         </w:numPr>
       </w:pPr>
       <w:r>
-        <w:t xml:space="preserve">Our</w:t>
+        <w:t xml:space="preserve">Our accuracy to predict</w:t>
       </w:r>
       <w:r>
         <w:t xml:space="preserve"> </w:t>
@@ -5838,7 +5811,7 @@
         <w:t xml:space="preserve"> </w:t>
       </w:r>
       <w:r>
-        <w:t xml:space="preserve">accuracy to predict good loans increased by 17%</w:t>
+        <w:t xml:space="preserve">loans increased by 17%</w:t>
       </w:r>
     </w:p>
     <w:p>
@@ -5850,7 +5823,7 @@
         </w:numPr>
       </w:pPr>
       <w:r>
-        <w:t xml:space="preserve">Our</w:t>
+        <w:t xml:space="preserve">Our accuracy to predict</w:t>
       </w:r>
       <w:r>
         <w:t xml:space="preserve"> </w:t>
@@ -5868,7 +5841,7 @@
         <w:t xml:space="preserve"> </w:t>
       </w:r>
       <w:r>
-        <w:t xml:space="preserve">accuracy to predict bad loans decreased by -21%</w:t>
+        <w:t xml:space="preserve">loans decreased by -21%</w:t>
       </w:r>
     </w:p>
     <w:p>

</xml_diff>